<commit_message>
guard station is now a deployer for unit control to give commands to as each unit is spawned. guard station now uses the keep clear radius as default hunt distance, otherwise override by connected settings module for hunt radius. experimenting with compound commands for attack move and stop afterwards.
</commit_message>
<xml_diff>
--- a/new algo design doc.docx
+++ b/new algo design doc.docx
@@ -9,40 +9,34 @@
         <w:pStyle w:val="Title"/>
       </w:pPr>
       <w:r>
-        <w:t>R</w:t>
-      </w:r>
-      <w:r>
-        <w:t xml:space="preserve">obot </w:t>
+        <w:t>Robot Army</w:t>
+      </w:r>
+      <w:r>
+        <w:t xml:space="preserve"> -</w:t>
+      </w:r>
+      <w:r>
+        <w:t xml:space="preserve"> </w:t>
+      </w:r>
+      <w:r>
+        <w:t>N</w:t>
+      </w:r>
+      <w:r>
+        <w:t xml:space="preserve">ew </w:t>
       </w:r>
       <w:r>
         <w:t>A</w:t>
       </w:r>
       <w:r>
-        <w:t>rmy</w:t>
-      </w:r>
-      <w:r>
-        <w:t xml:space="preserve"> -</w:t>
-      </w:r>
-      <w:r>
-        <w:t xml:space="preserve"> </w:t>
-      </w:r>
-      <w:r>
-        <w:t>N</w:t>
-      </w:r>
-      <w:r>
-        <w:t xml:space="preserve">ew </w:t>
-      </w:r>
-      <w:r>
-        <w:t>A</w:t>
-      </w:r>
-      <w:r>
         <w:t>lgorithm for squad maintaining and AI</w:t>
       </w:r>
       <w:r>
         <w:t xml:space="preserve"> handling</w:t>
       </w:r>
     </w:p>
-    <w:p/>
+    <w:p>
+      <w:bookmarkStart w:id="0" w:name="_GoBack"/>
+      <w:bookmarkEnd w:id="0"/>
+    </w:p>
     <w:p>
       <w:pPr>
         <w:pStyle w:val="Heading1"/>
@@ -84,18 +78,7 @@
         </w:numPr>
       </w:pPr>
       <w:r>
-        <w:t xml:space="preserve">Individual combinator-control of </w:t>
-      </w:r>
-      <w:proofErr w:type="gramStart"/>
-      <w:r>
-        <w:t>assembler’s controlled</w:t>
-      </w:r>
-      <w:proofErr w:type="gramEnd"/>
-      <w:r>
-        <w:t xml:space="preserve"> squad.</w:t>
-      </w:r>
-      <w:r>
-        <w:t xml:space="preserve"> Per-squad size, hunt radius settings.</w:t>
+        <w:t>Individual combinator-control of assembler’s controlled squad. Per-squad size, hunt radius settings.</w:t>
       </w:r>
     </w:p>
     <w:p>
@@ -178,15 +161,7 @@
         </w:numPr>
       </w:pPr>
       <w:r>
-        <w:t xml:space="preserve">Droid assembler </w:t>
-      </w:r>
-      <w:proofErr w:type="gramStart"/>
-      <w:r>
-        <w:t>is able to</w:t>
-      </w:r>
-      <w:proofErr w:type="gramEnd"/>
-      <w:r>
-        <w:t xml:space="preserve"> spawn units, have them maintained in a list, and issue commands on AI tick functions like before the changes. </w:t>
+        <w:t xml:space="preserve">Droid assembler is able to spawn units, have them maintained in a list, and issue commands on AI tick functions like before the changes. </w:t>
       </w:r>
     </w:p>
     <w:p>
@@ -198,15 +173,7 @@
         </w:numPr>
       </w:pPr>
       <w:r>
-        <w:t xml:space="preserve">Droid guard station </w:t>
-      </w:r>
-      <w:proofErr w:type="gramStart"/>
-      <w:r>
-        <w:t>is able to</w:t>
-      </w:r>
-      <w:proofErr w:type="gramEnd"/>
-      <w:r>
-        <w:t xml:space="preserve"> spawn units, have them maintained in a list, and issue commands on AI tick functions like before the changes.</w:t>
+        <w:t>Droid guard station is able to spawn units, have them maintained in a list, and issue commands on AI tick functions like before the changes.</w:t>
       </w:r>
     </w:p>
     <w:p>
@@ -230,15 +197,7 @@
         </w:numPr>
       </w:pPr>
       <w:r>
-        <w:t xml:space="preserve">User </w:t>
-      </w:r>
-      <w:proofErr w:type="gramStart"/>
-      <w:r>
-        <w:t>is able to</w:t>
-      </w:r>
-      <w:proofErr w:type="gramEnd"/>
-      <w:r>
-        <w:t xml:space="preserve"> place units, which adds to a list of loosely gathered units nearby if any, to form an ad-hoc squad. Squad selection tool should then allow control. No direct</w:t>
+        <w:t>User is able to place units, which adds to a list of loosely gathered units nearby if any, to form an ad-hoc squad. Squad selection tool should then allow control. No direct</w:t>
       </w:r>
       <w:r>
         <w:t>/automatic</w:t>
@@ -262,19 +221,13 @@
         <w:t>U</w:t>
       </w:r>
       <w:r>
-        <w:t>nits</w:t>
-      </w:r>
-      <w:r>
-        <w:t xml:space="preserve"> </w:t>
+        <w:t xml:space="preserve">nits </w:t>
       </w:r>
       <w:r>
         <w:t>M</w:t>
       </w:r>
       <w:r>
-        <w:t>ade</w:t>
-      </w:r>
-      <w:r>
-        <w:t xml:space="preserve"> by </w:t>
+        <w:t xml:space="preserve">ade by </w:t>
       </w:r>
       <w:r>
         <w:t>A</w:t>
@@ -290,7 +243,6 @@
         </w:rPr>
       </w:pPr>
       <w:proofErr w:type="spellStart"/>
-      <w:proofErr w:type="gramStart"/>
       <w:r>
         <w:rPr>
           <w:b/>
@@ -298,7 +250,6 @@
         <w:t>global.assemblerSquad</w:t>
       </w:r>
       <w:proofErr w:type="spellEnd"/>
-      <w:proofErr w:type="gramEnd"/>
       <w:r>
         <w:rPr>
           <w:b/>
@@ -328,15 +279,7 @@
     <w:p>
       <w:r>
         <w:lastRenderedPageBreak/>
-        <w:t xml:space="preserve">Has sub-tables for member list, some simple settings/configuration which </w:t>
-      </w:r>
-      <w:proofErr w:type="gramStart"/>
-      <w:r>
-        <w:t>are default</w:t>
-      </w:r>
-      <w:proofErr w:type="gramEnd"/>
-      <w:r>
-        <w:t xml:space="preserve"> or set by attached combinators.</w:t>
+        <w:t>Has sub-tables for member list, some simple settings/configuration which are default or set by attached combinators.</w:t>
       </w:r>
     </w:p>
     <w:p/>
@@ -347,7 +290,6 @@
         </w:rPr>
       </w:pPr>
       <w:proofErr w:type="spellStart"/>
-      <w:proofErr w:type="gramStart"/>
       <w:r>
         <w:rPr>
           <w:b/>
@@ -355,7 +297,6 @@
         <w:t>global.assemblerAssignment</w:t>
       </w:r>
       <w:proofErr w:type="spellEnd"/>
-      <w:proofErr w:type="gramEnd"/>
       <w:r>
         <w:rPr>
           <w:b/>
@@ -367,13 +308,7 @@
         <w:rPr>
           <w:b/>
         </w:rPr>
-        <w:t>Spawned</w:t>
-      </w:r>
-      <w:r>
-        <w:rPr>
-          <w:b/>
-        </w:rPr>
-        <w:t>Entity.unit_number</w:t>
+        <w:t>SpawnedEntity.unit_number</w:t>
       </w:r>
       <w:proofErr w:type="spellEnd"/>
       <w:r>
@@ -393,8 +328,6 @@
       <w:r>
         <w:t xml:space="preserve"> the unit/s.</w:t>
       </w:r>
-      <w:bookmarkStart w:id="0" w:name="_GoBack"/>
-      <w:bookmarkEnd w:id="0"/>
     </w:p>
     <w:p/>
     <w:p>
@@ -442,15 +375,7 @@
         <w:t xml:space="preserve"> </w:t>
       </w:r>
       <w:r>
-        <w:t xml:space="preserve">is used as a key to </w:t>
-      </w:r>
-      <w:proofErr w:type="gramStart"/>
-      <w:r>
-        <w:t>refer back</w:t>
-      </w:r>
-      <w:proofErr w:type="gramEnd"/>
-      <w:r>
-        <w:t xml:space="preserve"> to the assembler which made it. </w:t>
+        <w:t xml:space="preserve">is used as a key to refer back to the assembler which made it. </w:t>
       </w:r>
     </w:p>
     <w:p>
@@ -466,12 +391,10 @@
         <w:t>The AI is still handled per squad, but the squad is attached to either ‘nothing’ (</w:t>
       </w:r>
       <w:proofErr w:type="spellStart"/>
-      <w:proofErr w:type="gramStart"/>
       <w:r>
         <w:t>player,event</w:t>
       </w:r>
       <w:proofErr w:type="spellEnd"/>
-      <w:proofErr w:type="gramEnd"/>
       <w:r>
         <w:t xml:space="preserve"> spawned), or a droid assembler/guard station.</w:t>
       </w:r>
@@ -507,10 +430,7 @@
     </w:p>
     <w:p>
       <w:r>
-        <w:t>Unit is spawned</w:t>
-      </w:r>
-      <w:r>
-        <w:t xml:space="preserve">. Does not have assembler reference. </w:t>
+        <w:t xml:space="preserve">Unit is spawned. Does not have assembler reference. </w:t>
       </w:r>
       <w:r>
         <w:t>Set to wander.</w:t>
@@ -526,15 +446,7 @@
     </w:p>
     <w:p>
       <w:r>
-        <w:t xml:space="preserve">The player placed </w:t>
-      </w:r>
-      <w:proofErr w:type="gramStart"/>
-      <w:r>
-        <w:t>units</w:t>
-      </w:r>
-      <w:proofErr w:type="gramEnd"/>
-      <w:r>
-        <w:t xml:space="preserve"> squads do not have normal AI. They must be controlled with selector tool </w:t>
+        <w:t xml:space="preserve">The player placed units squads do not have normal AI. They must be controlled with selector tool </w:t>
       </w:r>
       <w:r>
         <w:t xml:space="preserve">and hotkeys (later GUI buttons?) </w:t>
@@ -565,10 +477,7 @@
         <w:pStyle w:val="Heading1"/>
       </w:pPr>
       <w:r>
-        <w:t>For Unit</w:t>
-      </w:r>
-      <w:r>
-        <w:t xml:space="preserve"> Selection/Commands</w:t>
+        <w:t>For Unit Selection/Commands</w:t>
       </w:r>
     </w:p>
     <w:p>
@@ -663,54 +572,22 @@
         <w:t xml:space="preserve"> to their assemblers</w:t>
       </w:r>
       <w:r>
-        <w:t xml:space="preserve"> </w:t>
-      </w:r>
-      <w:proofErr w:type="gramStart"/>
-      <w:r>
-        <w:t>( ALT</w:t>
-      </w:r>
-      <w:proofErr w:type="gramEnd"/>
-      <w:r>
-        <w:t xml:space="preserve"> + R)</w:t>
-      </w:r>
-    </w:p>
-    <w:p>
-      <w:r>
-        <w:t xml:space="preserve">Hotkey for selected squads to ‘follow player’.   </w:t>
-      </w:r>
-      <w:proofErr w:type="gramStart"/>
-      <w:r>
-        <w:t>( ALT</w:t>
-      </w:r>
-      <w:proofErr w:type="gramEnd"/>
-      <w:r>
-        <w:t xml:space="preserve"> + F )</w:t>
-      </w:r>
-    </w:p>
-    <w:p>
-      <w:r>
-        <w:t xml:space="preserve">Hotkey for selected squads to ‘stop’.  </w:t>
-      </w:r>
-      <w:proofErr w:type="gramStart"/>
-      <w:r>
-        <w:t>( ALT</w:t>
-      </w:r>
-      <w:proofErr w:type="gramEnd"/>
-      <w:r>
-        <w:t xml:space="preserve"> + S )</w:t>
-      </w:r>
-    </w:p>
-    <w:p>
-      <w:r>
-        <w:t xml:space="preserve">Hotkey for selected squads to ‘hunt’. </w:t>
-      </w:r>
-      <w:proofErr w:type="gramStart"/>
-      <w:r>
-        <w:t>( ALT</w:t>
-      </w:r>
-      <w:proofErr w:type="gramEnd"/>
-      <w:r>
-        <w:t xml:space="preserve"> + H )</w:t>
+        <w:t xml:space="preserve"> ( ALT + R)</w:t>
+      </w:r>
+    </w:p>
+    <w:p>
+      <w:r>
+        <w:t>Hotkey for selected squads to ‘follow player’.   ( ALT + F )</w:t>
+      </w:r>
+    </w:p>
+    <w:p>
+      <w:r>
+        <w:t>Hotkey for selected squads to ‘stop’.  ( ALT + S )</w:t>
+      </w:r>
+    </w:p>
+    <w:p>
+      <w:r>
+        <w:t>Hotkey for selected squads to ‘hunt’. ( ALT + H )</w:t>
       </w:r>
     </w:p>
     <w:sectPr>
@@ -1058,6 +935,7 @@
     <w:lsdException w:name="HTML Sample" w:semiHidden="1" w:unhideWhenUsed="1"/>
     <w:lsdException w:name="HTML Typewriter" w:semiHidden="1" w:unhideWhenUsed="1"/>
     <w:lsdException w:name="HTML Variable" w:semiHidden="1" w:unhideWhenUsed="1"/>
+    <w:lsdException w:name="Normal Table" w:semiHidden="1" w:unhideWhenUsed="1"/>
     <w:lsdException w:name="annotation subject" w:semiHidden="1" w:unhideWhenUsed="1"/>
     <w:lsdException w:name="No List" w:semiHidden="1" w:unhideWhenUsed="1"/>
     <w:lsdException w:name="Outline List 1" w:semiHidden="1" w:unhideWhenUsed="1"/>
@@ -1104,8 +982,10 @@
     <w:lsdException w:name="Table Subtle 2" w:semiHidden="1" w:unhideWhenUsed="1"/>
     <w:lsdException w:name="Table Web 1" w:semiHidden="1" w:unhideWhenUsed="1"/>
     <w:lsdException w:name="Table Web 2" w:semiHidden="1" w:unhideWhenUsed="1"/>
+    <w:lsdException w:name="Table Web 3" w:semiHidden="1" w:unhideWhenUsed="1"/>
     <w:lsdException w:name="Balloon Text" w:semiHidden="1" w:unhideWhenUsed="1"/>
     <w:lsdException w:name="Table Grid" w:uiPriority="39"/>
+    <w:lsdException w:name="Table Theme" w:semiHidden="1" w:unhideWhenUsed="1"/>
     <w:lsdException w:name="Placeholder Text" w:semiHidden="1"/>
     <w:lsdException w:name="No Spacing" w:uiPriority="1" w:qFormat="1"/>
     <w:lsdException w:name="Light Shading" w:uiPriority="60"/>

</xml_diff>